<commit_message>
Fixes as of meeting
</commit_message>
<xml_diff>
--- a/Slide Script 1-13.docx
+++ b/Slide Script 1-13.docx
@@ -55,7 +55,7 @@
           <w:r>
             <w:fldChar w:fldCharType="separate"/>
           </w:r>
-          <w:hyperlink w:anchor="_Toc151576486" w:history="1">
+          <w:hyperlink w:anchor="_Toc151642784" w:history="1">
             <w:r>
               <w:rPr>
                 <w:rStyle w:val="Collegamentoipertestuale"/>
@@ -83,7 +83,7 @@
                 <w:noProof/>
                 <w:webHidden/>
               </w:rPr>
-              <w:instrText xml:space="preserve"> PAGEREF _Toc151576486 \h </w:instrText>
+              <w:instrText xml:space="preserve"> PAGEREF _Toc151642784 \h </w:instrText>
             </w:r>
             <w:r>
               <w:rPr>
@@ -126,7 +126,7 @@
               <w:lang w:eastAsia="it-IT"/>
             </w:rPr>
           </w:pPr>
-          <w:hyperlink w:anchor="_Toc151576487" w:history="1">
+          <w:hyperlink w:anchor="_Toc151642785" w:history="1">
             <w:r>
               <w:rPr>
                 <w:rStyle w:val="Collegamentoipertestuale"/>
@@ -154,7 +154,7 @@
                 <w:noProof/>
                 <w:webHidden/>
               </w:rPr>
-              <w:instrText xml:space="preserve"> PAGEREF _Toc151576487 \h </w:instrText>
+              <w:instrText xml:space="preserve"> PAGEREF _Toc151642785 \h </w:instrText>
             </w:r>
             <w:r>
               <w:rPr>
@@ -197,7 +197,7 @@
               <w:lang w:eastAsia="it-IT"/>
             </w:rPr>
           </w:pPr>
-          <w:hyperlink w:anchor="_Toc151576488" w:history="1">
+          <w:hyperlink w:anchor="_Toc151642786" w:history="1">
             <w:r>
               <w:rPr>
                 <w:rStyle w:val="Collegamentoipertestuale"/>
@@ -225,7 +225,7 @@
                 <w:noProof/>
                 <w:webHidden/>
               </w:rPr>
-              <w:instrText xml:space="preserve"> PAGEREF _Toc151576488 \h </w:instrText>
+              <w:instrText xml:space="preserve"> PAGEREF _Toc151642786 \h </w:instrText>
             </w:r>
             <w:r>
               <w:rPr>
@@ -268,7 +268,7 @@
               <w:lang w:eastAsia="it-IT"/>
             </w:rPr>
           </w:pPr>
-          <w:hyperlink w:anchor="_Toc151576489" w:history="1">
+          <w:hyperlink w:anchor="_Toc151642787" w:history="1">
             <w:r>
               <w:rPr>
                 <w:rStyle w:val="Collegamentoipertestuale"/>
@@ -296,7 +296,7 @@
                 <w:noProof/>
                 <w:webHidden/>
               </w:rPr>
-              <w:instrText xml:space="preserve"> PAGEREF _Toc151576489 \h </w:instrText>
+              <w:instrText xml:space="preserve"> PAGEREF _Toc151642787 \h </w:instrText>
             </w:r>
             <w:r>
               <w:rPr>
@@ -339,7 +339,7 @@
               <w:lang w:eastAsia="it-IT"/>
             </w:rPr>
           </w:pPr>
-          <w:hyperlink w:anchor="_Toc151576490" w:history="1">
+          <w:hyperlink w:anchor="_Toc151642788" w:history="1">
             <w:r>
               <w:rPr>
                 <w:rStyle w:val="Collegamentoipertestuale"/>
@@ -367,7 +367,7 @@
                 <w:noProof/>
                 <w:webHidden/>
               </w:rPr>
-              <w:instrText xml:space="preserve"> PAGEREF _Toc151576490 \h </w:instrText>
+              <w:instrText xml:space="preserve"> PAGEREF _Toc151642788 \h </w:instrText>
             </w:r>
             <w:r>
               <w:rPr>
@@ -410,7 +410,7 @@
               <w:lang w:eastAsia="it-IT"/>
             </w:rPr>
           </w:pPr>
-          <w:hyperlink w:anchor="_Toc151576491" w:history="1">
+          <w:hyperlink w:anchor="_Toc151642789" w:history="1">
             <w:r>
               <w:rPr>
                 <w:rStyle w:val="Collegamentoipertestuale"/>
@@ -438,7 +438,7 @@
                 <w:noProof/>
                 <w:webHidden/>
               </w:rPr>
-              <w:instrText xml:space="preserve"> PAGEREF _Toc151576491 \h </w:instrText>
+              <w:instrText xml:space="preserve"> PAGEREF _Toc151642789 \h </w:instrText>
             </w:r>
             <w:r>
               <w:rPr>
@@ -481,7 +481,7 @@
               <w:lang w:eastAsia="it-IT"/>
             </w:rPr>
           </w:pPr>
-          <w:hyperlink w:anchor="_Toc151576492" w:history="1">
+          <w:hyperlink w:anchor="_Toc151642790" w:history="1">
             <w:r>
               <w:rPr>
                 <w:rStyle w:val="Collegamentoipertestuale"/>
@@ -509,7 +509,7 @@
                 <w:noProof/>
                 <w:webHidden/>
               </w:rPr>
-              <w:instrText xml:space="preserve"> PAGEREF _Toc151576492 \h </w:instrText>
+              <w:instrText xml:space="preserve"> PAGEREF _Toc151642790 \h </w:instrText>
             </w:r>
             <w:r>
               <w:rPr>
@@ -552,7 +552,7 @@
               <w:lang w:eastAsia="it-IT"/>
             </w:rPr>
           </w:pPr>
-          <w:hyperlink w:anchor="_Toc151576493" w:history="1">
+          <w:hyperlink w:anchor="_Toc151642791" w:history="1">
             <w:r>
               <w:rPr>
                 <w:rStyle w:val="Collegamentoipertestuale"/>
@@ -580,7 +580,7 @@
                 <w:noProof/>
                 <w:webHidden/>
               </w:rPr>
-              <w:instrText xml:space="preserve"> PAGEREF _Toc151576493 \h </w:instrText>
+              <w:instrText xml:space="preserve"> PAGEREF _Toc151642791 \h </w:instrText>
             </w:r>
             <w:r>
               <w:rPr>
@@ -623,7 +623,7 @@
               <w:lang w:eastAsia="it-IT"/>
             </w:rPr>
           </w:pPr>
-          <w:hyperlink w:anchor="_Toc151576494" w:history="1">
+          <w:hyperlink w:anchor="_Toc151642792" w:history="1">
             <w:r>
               <w:rPr>
                 <w:rStyle w:val="Collegamentoipertestuale"/>
@@ -651,7 +651,7 @@
                 <w:noProof/>
                 <w:webHidden/>
               </w:rPr>
-              <w:instrText xml:space="preserve"> PAGEREF _Toc151576494 \h </w:instrText>
+              <w:instrText xml:space="preserve"> PAGEREF _Toc151642792 \h </w:instrText>
             </w:r>
             <w:r>
               <w:rPr>
@@ -694,7 +694,7 @@
               <w:lang w:eastAsia="it-IT"/>
             </w:rPr>
           </w:pPr>
-          <w:hyperlink w:anchor="_Toc151576495" w:history="1">
+          <w:hyperlink w:anchor="_Toc151642793" w:history="1">
             <w:r>
               <w:rPr>
                 <w:rStyle w:val="Collegamentoipertestuale"/>
@@ -722,7 +722,7 @@
                 <w:noProof/>
                 <w:webHidden/>
               </w:rPr>
-              <w:instrText xml:space="preserve"> PAGEREF _Toc151576495 \h </w:instrText>
+              <w:instrText xml:space="preserve"> PAGEREF _Toc151642793 \h </w:instrText>
             </w:r>
             <w:r>
               <w:rPr>
@@ -765,7 +765,7 @@
               <w:lang w:eastAsia="it-IT"/>
             </w:rPr>
           </w:pPr>
-          <w:hyperlink w:anchor="_Toc151576496" w:history="1">
+          <w:hyperlink w:anchor="_Toc151642794" w:history="1">
             <w:r>
               <w:rPr>
                 <w:rStyle w:val="Collegamentoipertestuale"/>
@@ -793,7 +793,7 @@
                 <w:noProof/>
                 <w:webHidden/>
               </w:rPr>
-              <w:instrText xml:space="preserve"> PAGEREF _Toc151576496 \h </w:instrText>
+              <w:instrText xml:space="preserve"> PAGEREF _Toc151642794 \h </w:instrText>
             </w:r>
             <w:r>
               <w:rPr>
@@ -836,7 +836,7 @@
               <w:lang w:eastAsia="it-IT"/>
             </w:rPr>
           </w:pPr>
-          <w:hyperlink w:anchor="_Toc151576497" w:history="1">
+          <w:hyperlink w:anchor="_Toc151642795" w:history="1">
             <w:r>
               <w:rPr>
                 <w:rStyle w:val="Collegamentoipertestuale"/>
@@ -864,7 +864,7 @@
                 <w:noProof/>
                 <w:webHidden/>
               </w:rPr>
-              <w:instrText xml:space="preserve"> PAGEREF _Toc151576497 \h </w:instrText>
+              <w:instrText xml:space="preserve"> PAGEREF _Toc151642795 \h </w:instrText>
             </w:r>
             <w:r>
               <w:rPr>
@@ -907,7 +907,7 @@
               <w:lang w:eastAsia="it-IT"/>
             </w:rPr>
           </w:pPr>
-          <w:hyperlink w:anchor="_Toc151576498" w:history="1">
+          <w:hyperlink w:anchor="_Toc151642796" w:history="1">
             <w:r>
               <w:rPr>
                 <w:rStyle w:val="Collegamentoipertestuale"/>
@@ -935,7 +935,7 @@
                 <w:noProof/>
                 <w:webHidden/>
               </w:rPr>
-              <w:instrText xml:space="preserve"> PAGEREF _Toc151576498 \h </w:instrText>
+              <w:instrText xml:space="preserve"> PAGEREF _Toc151642796 \h </w:instrText>
             </w:r>
             <w:r>
               <w:rPr>
@@ -1006,7 +1006,7 @@
           <w:lang w:val="en-US"/>
         </w:rPr>
       </w:pPr>
-      <w:bookmarkStart w:id="0" w:name="_Toc151576486"/>
+      <w:bookmarkStart w:id="0" w:name="_Toc151642784"/>
       <w:r>
         <w:rPr>
           <w:lang w:val="en-US"/>
@@ -1067,7 +1067,7 @@
           <w:lang w:val="en-US"/>
         </w:rPr>
       </w:pPr>
-      <w:bookmarkStart w:id="1" w:name="_Toc151576487"/>
+      <w:bookmarkStart w:id="1" w:name="_Toc151642785"/>
       <w:r>
         <w:rPr>
           <w:lang w:val="en-US"/>
@@ -1121,7 +1121,7 @@
           <w:lang w:val="en-US"/>
         </w:rPr>
       </w:pPr>
-      <w:bookmarkStart w:id="2" w:name="_Toc151576488"/>
+      <w:bookmarkStart w:id="2" w:name="_Toc151642786"/>
       <w:r>
         <w:rPr>
           <w:lang w:val="en-US"/>
@@ -1188,7 +1188,7 @@
           <w:lang w:val="en-US"/>
         </w:rPr>
       </w:pPr>
-      <w:bookmarkStart w:id="3" w:name="_Toc151576489"/>
+      <w:bookmarkStart w:id="3" w:name="_Toc151642787"/>
       <w:r>
         <w:rPr>
           <w:lang w:val="en-US"/>
@@ -1261,7 +1261,7 @@
           <w:lang w:val="en-US"/>
         </w:rPr>
       </w:pPr>
-      <w:bookmarkStart w:id="4" w:name="_Toc151576490"/>
+      <w:bookmarkStart w:id="4" w:name="_Toc151642788"/>
       <w:r>
         <w:rPr>
           <w:lang w:val="en-US"/>
@@ -1344,7 +1344,7 @@
           <w:lang w:val="en-US"/>
         </w:rPr>
       </w:pPr>
-      <w:bookmarkStart w:id="5" w:name="_Toc151576491"/>
+      <w:bookmarkStart w:id="5" w:name="_Toc151642789"/>
       <w:r>
         <w:rPr>
           <w:lang w:val="en-US"/>
@@ -1443,7 +1443,7 @@
           <w:lang w:val="en-US"/>
         </w:rPr>
       </w:pPr>
-      <w:bookmarkStart w:id="6" w:name="_Toc151576492"/>
+      <w:bookmarkStart w:id="6" w:name="_Toc151642790"/>
       <w:r>
         <w:rPr>
           <w:lang w:val="en-US"/>
@@ -1582,7 +1582,7 @@
           <w:lang w:val="en-US"/>
         </w:rPr>
       </w:pPr>
-      <w:bookmarkStart w:id="7" w:name="_Toc151576493"/>
+      <w:bookmarkStart w:id="7" w:name="_Toc151642791"/>
       <w:r>
         <w:rPr>
           <w:lang w:val="en-US"/>
@@ -1687,7 +1687,7 @@
           <w:lang w:val="en-US"/>
         </w:rPr>
       </w:pPr>
-      <w:bookmarkStart w:id="8" w:name="_Toc151576494"/>
+      <w:bookmarkStart w:id="8" w:name="_Toc151642792"/>
       <w:r>
         <w:rPr>
           <w:lang w:val="en-US"/>
@@ -1755,6 +1755,12 @@
           <w:lang w:val="en-US"/>
         </w:rPr>
         <w:t>or multiple</w:t>
+      </w:r>
+      <w:r>
+        <w:rPr>
+          <w:lang w:val="en-US"/>
+        </w:rPr>
+        <w:t xml:space="preserve"> </w:t>
       </w:r>
       <w:r>
         <w:rPr>
@@ -1808,7 +1814,7 @@
           <w:lang w:val="en-US"/>
         </w:rPr>
       </w:pPr>
-      <w:bookmarkStart w:id="9" w:name="_Toc151576495"/>
+      <w:bookmarkStart w:id="9" w:name="_Toc151642793"/>
       <w:r>
         <w:rPr>
           <w:lang w:val="en-US"/>
@@ -1831,6 +1837,11 @@
       </w:r>
     </w:p>
     <w:p>
+      <w:pPr>
+        <w:rPr>
+          <w:lang w:val="en-US"/>
+        </w:rPr>
+      </w:pPr>
       <w:r>
         <w:rPr>
           <w:lang w:val="en-US"/>
@@ -1859,7 +1870,7 @@
           <w:lang w:val="en-US"/>
         </w:rPr>
       </w:pPr>
-      <w:bookmarkStart w:id="10" w:name="_Toc151576496"/>
+      <w:bookmarkStart w:id="10" w:name="_Toc151642794"/>
       <w:r>
         <w:rPr>
           <w:lang w:val="en-US"/>
@@ -1933,7 +1944,7 @@
           <w:lang w:val="en-US"/>
         </w:rPr>
       </w:pPr>
-      <w:bookmarkStart w:id="11" w:name="_Toc151576497"/>
+      <w:bookmarkStart w:id="11" w:name="_Toc151642795"/>
       <w:r>
         <w:rPr>
           <w:lang w:val="en-US"/>
@@ -1999,17 +2010,12 @@
           <w:tab w:val="left" w:pos="1142"/>
           <w:tab w:val="center" w:pos="4819"/>
         </w:tabs>
-        <w:rPr>
-          <w:lang w:val="en-US"/>
-        </w:rPr>
-      </w:pPr>
-      <w:r>
-        <w:rPr>
-          <w:lang w:val="en-US"/>
-        </w:rPr>
-        <w:tab/>
-      </w:r>
-      <w:bookmarkStart w:id="12" w:name="_Toc151576498"/>
+        <w:jc w:val="center"/>
+        <w:rPr>
+          <w:lang w:val="en-US"/>
+        </w:rPr>
+      </w:pPr>
+      <w:bookmarkStart w:id="12" w:name="_Toc151642796"/>
       <w:r>
         <w:rPr>
           <w:lang w:val="en-US"/>
@@ -2516,6 +2522,7 @@
   <w:style w:type="character" w:default="1" w:styleId="Carpredefinitoparagrafo">
     <w:name w:val="Default Paragraph Font"/>
     <w:uiPriority w:val="1"/>
+    <w:semiHidden/>
     <w:unhideWhenUsed/>
   </w:style>
   <w:style w:type="table" w:default="1" w:styleId="Tabellanormale">

</xml_diff>

<commit_message>
Small slide/script edits + first trials of speech
</commit_message>
<xml_diff>
--- a/Slide Script 1-13.docx
+++ b/Slide Script 1-13.docx
@@ -1038,7 +1038,7 @@
         <w:rPr>
           <w:lang w:val="en-US"/>
         </w:rPr>
-        <w:t xml:space="preserve"> that touches each one of us in our daily lives — the security of our personal information. How often do you find yourself entering a PIN or password?</w:t>
+        <w:t>that touches each one of us in our daily lives — the security of our personal information. How often do you find yourself entering a PIN or password?</w:t>
       </w:r>
       <w:r>
         <w:rPr>
@@ -1050,7 +1050,19 @@
         <w:rPr>
           <w:lang w:val="en-US"/>
         </w:rPr>
-        <w:t>e vulnerability of PINs, understanding how they can be exploited, and most importantly, uncovering potential solutions.</w:t>
+        <w:t>e vulnerability of PINs, understanding how they can be exploite</w:t>
+      </w:r>
+      <w:r>
+        <w:rPr>
+          <w:lang w:val="en-US"/>
+        </w:rPr>
+        <w:t>d and covering different scenarios of attack, making us understand more of the context and becoming aware of the possible tactics used to retrieve our data</w:t>
+      </w:r>
+      <w:r>
+        <w:rPr>
+          <w:lang w:val="en-US"/>
+        </w:rPr>
+        <w:t>.</w:t>
       </w:r>
       <w:r>
         <w:rPr>

</xml_diff>